<commit_message>
Update CSU02 - Manter Doador.docx
</commit_message>
<xml_diff>
--- a/Requisitos/documentos de casos de uso/CSU02 - Manter Doador.docx
+++ b/Requisitos/documentos de casos de uso/CSU02 - Manter Doador.docx
@@ -1359,8 +1359,12 @@
             </w:r>
             <w:r>
               <w:rPr>
-                <w:rtl w:val="0"/>
-              </w:rPr>
+                <w:rFonts w:ascii="Times New Roman" w:cs="Times New Roman" w:eastAsia="Times New Roman" w:hAnsi="Times New Roman"/>
+                <w:sz w:val="28"/>
+                <w:szCs w:val="28"/>
+                <w:rtl w:val="0"/>
+              </w:rPr>
+              <w:t xml:space="preserve">.</w:t>
             </w:r>
           </w:p>
           <w:p>
@@ -1868,7 +1872,7 @@
                 <w:szCs w:val="28"/>
                 <w:rtl w:val="0"/>
               </w:rPr>
-              <w:t xml:space="preserve">Balconista digita o cpf ou nome do doador desejado</w:t>
+              <w:t xml:space="preserve">Balconista digita o cpf ou nome do doador desejado.</w:t>
             </w:r>
           </w:p>
           <w:p>
@@ -2289,7 +2293,7 @@
                 <w:szCs w:val="28"/>
                 <w:rtl w:val="0"/>
               </w:rPr>
-              <w:t xml:space="preserve"> O balconista digita o cpf ou nome do doador desejado</w:t>
+              <w:t xml:space="preserve"> O balconista digita o cpf ou nome do doador desejado.</w:t>
             </w:r>
           </w:p>
           <w:p>
@@ -2951,7 +2955,7 @@
                 <w:szCs w:val="28"/>
                 <w:rtl w:val="0"/>
               </w:rPr>
-              <w:t xml:space="preserve">Ator digita o cpf ou nome do doador desejado</w:t>
+              <w:t xml:space="preserve">Ator digita o cpf ou nome do doador desejado.</w:t>
             </w:r>
           </w:p>
           <w:p>
@@ -3068,7 +3072,7 @@
                 <w:szCs w:val="28"/>
                 <w:rtl w:val="0"/>
               </w:rPr>
-              <w:t xml:space="preserve">O sistema exibe formulário com os dados atuais do Doador </w:t>
+              <w:t xml:space="preserve">O sistema exibe formulário com os dados atuais do doador. </w:t>
             </w:r>
             <w:r>
               <w:rPr>

</xml_diff>